<commit_message>
~ Modification de ma partie du rapport final.     - cosmétique
</commit_message>
<xml_diff>
--- a/documents/v2.0/Rapport final - Partie Lazhar.docx
+++ b/documents/v2.0/Rapport final - Partie Lazhar.docx
@@ -210,7 +210,7 @@
         <w:drawing>
           <wp:inline distT="0" distB="0" distL="0" distR="0">
             <wp:extent cx="5759450" cy="3600736"/>
-            <wp:effectExtent l="19050" t="0" r="0" b="0"/>
+            <wp:effectExtent l="171450" t="133350" r="355600" b="304514"/>
             <wp:docPr id="28" name="Image 28"/>
             <wp:cNvGraphicFramePr>
               <a:graphicFrameLocks xmlns:a="http://schemas.openxmlformats.org/drawingml/2006/main" noChangeAspect="1"/>
@@ -239,13 +239,16 @@
                     <a:prstGeom prst="rect">
                       <a:avLst/>
                     </a:prstGeom>
-                    <a:noFill/>
-                    <a:ln w="9525">
+                    <a:ln>
                       <a:noFill/>
-                      <a:miter lim="800000"/>
-                      <a:headEnd/>
-                      <a:tailEnd/>
                     </a:ln>
+                    <a:effectLst>
+                      <a:outerShdw blurRad="292100" dist="139700" dir="2700000" algn="tl" rotWithShape="0">
+                        <a:srgbClr val="333333">
+                          <a:alpha val="65000"/>
+                        </a:srgbClr>
+                      </a:outerShdw>
+                    </a:effectLst>
                   </pic:spPr>
                 </pic:pic>
               </a:graphicData>
@@ -308,10 +311,11 @@
           <w:noProof/>
           <w:lang w:eastAsia="fr-CH"/>
         </w:rPr>
+        <w:lastRenderedPageBreak/>
         <w:drawing>
           <wp:inline distT="0" distB="0" distL="0" distR="0">
             <wp:extent cx="5759450" cy="3600736"/>
-            <wp:effectExtent l="19050" t="0" r="0" b="0"/>
+            <wp:effectExtent l="171450" t="133350" r="355600" b="304514"/>
             <wp:docPr id="31" name="Image 31"/>
             <wp:cNvGraphicFramePr>
               <a:graphicFrameLocks xmlns:a="http://schemas.openxmlformats.org/drawingml/2006/main" noChangeAspect="1"/>
@@ -340,13 +344,16 @@
                     <a:prstGeom prst="rect">
                       <a:avLst/>
                     </a:prstGeom>
-                    <a:noFill/>
-                    <a:ln w="9525">
+                    <a:ln>
                       <a:noFill/>
-                      <a:miter lim="800000"/>
-                      <a:headEnd/>
-                      <a:tailEnd/>
                     </a:ln>
+                    <a:effectLst>
+                      <a:outerShdw blurRad="292100" dist="139700" dir="2700000" algn="tl" rotWithShape="0">
+                        <a:srgbClr val="333333">
+                          <a:alpha val="65000"/>
+                        </a:srgbClr>
+                      </a:outerShdw>
+                    </a:effectLst>
                   </pic:spPr>
                 </pic:pic>
               </a:graphicData>
@@ -397,7 +404,6 @@
         <w:pStyle w:val="Titre2"/>
       </w:pPr>
       <w:r>
-        <w:lastRenderedPageBreak/>
         <w:t>Test n°02 : voir les parties inscrites sur le serveur d’enregistrement</w:t>
       </w:r>
     </w:p>
@@ -415,10 +421,11 @@
           <w:noProof/>
           <w:lang w:eastAsia="fr-CH"/>
         </w:rPr>
+        <w:lastRenderedPageBreak/>
         <w:drawing>
           <wp:inline distT="0" distB="0" distL="0" distR="0">
             <wp:extent cx="5759450" cy="4494658"/>
-            <wp:effectExtent l="19050" t="0" r="0" b="0"/>
+            <wp:effectExtent l="171450" t="133350" r="355600" b="305942"/>
             <wp:docPr id="34" name="Image 34"/>
             <wp:cNvGraphicFramePr>
               <a:graphicFrameLocks xmlns:a="http://schemas.openxmlformats.org/drawingml/2006/main" noChangeAspect="1"/>
@@ -447,13 +454,16 @@
                     <a:prstGeom prst="rect">
                       <a:avLst/>
                     </a:prstGeom>
-                    <a:noFill/>
-                    <a:ln w="9525">
+                    <a:ln>
                       <a:noFill/>
-                      <a:miter lim="800000"/>
-                      <a:headEnd/>
-                      <a:tailEnd/>
                     </a:ln>
+                    <a:effectLst>
+                      <a:outerShdw blurRad="292100" dist="139700" dir="2700000" algn="tl" rotWithShape="0">
+                        <a:srgbClr val="333333">
+                          <a:alpha val="65000"/>
+                        </a:srgbClr>
+                      </a:outerShdw>
+                    </a:effectLst>
                   </pic:spPr>
                 </pic:pic>
               </a:graphicData>
@@ -465,7 +475,6 @@
     <w:p>
       <w:pPr>
         <w:pStyle w:val="Lgende"/>
-        <w:jc w:val="both"/>
       </w:pPr>
       <w:bookmarkStart w:id="2" w:name="_Ref263770108"/>
       <w:r>
@@ -473,9 +482,6 @@
       </w:r>
       <w:fldSimple w:instr=" STYLEREF 1 \s ">
         <w:r>
-          <w:rPr>
-            <w:noProof/>
-          </w:rPr>
           <w:t>1</w:t>
         </w:r>
       </w:fldSimple>
@@ -484,9 +490,6 @@
       </w:r>
       <w:fldSimple w:instr=" SEQ Figure \* ARABIC \s 1 ">
         <w:r>
-          <w:rPr>
-            <w:noProof/>
-          </w:rPr>
           <w:t>3</w:t>
         </w:r>
       </w:fldSimple>
@@ -494,24 +497,9 @@
       <w:r>
         <w:t xml:space="preserve"> : La partie enregistrée dans la </w:t>
       </w:r>
-      <w:fldSimple w:instr=" REF _Ref263769957 ">
-        <w:r>
-          <w:t xml:space="preserve">Figure </w:t>
-        </w:r>
-        <w:r>
-          <w:rPr>
-            <w:noProof/>
-          </w:rPr>
-          <w:t>1</w:t>
-        </w:r>
-        <w:r>
-          <w:t>.</w:t>
-        </w:r>
-        <w:r>
-          <w:rPr>
-            <w:noProof/>
-          </w:rPr>
-          <w:t>2</w:t>
+      <w:fldSimple w:instr=" REF _Ref263769957  \* MERGEFORMAT ">
+        <w:r>
+          <w:t>Figure 1.2</w:t>
         </w:r>
       </w:fldSimple>
       <w:r>
@@ -593,7 +581,7 @@
         <w:drawing>
           <wp:inline distT="0" distB="0" distL="0" distR="0">
             <wp:extent cx="5759450" cy="4494658"/>
-            <wp:effectExtent l="19050" t="0" r="0" b="0"/>
+            <wp:effectExtent l="171450" t="133350" r="355600" b="305942"/>
             <wp:docPr id="37" name="Image 37"/>
             <wp:cNvGraphicFramePr>
               <a:graphicFrameLocks xmlns:a="http://schemas.openxmlformats.org/drawingml/2006/main" noChangeAspect="1"/>
@@ -622,13 +610,16 @@
                     <a:prstGeom prst="rect">
                       <a:avLst/>
                     </a:prstGeom>
-                    <a:noFill/>
-                    <a:ln w="9525">
+                    <a:ln>
                       <a:noFill/>
-                      <a:miter lim="800000"/>
-                      <a:headEnd/>
-                      <a:tailEnd/>
                     </a:ln>
+                    <a:effectLst>
+                      <a:outerShdw blurRad="292100" dist="139700" dir="2700000" algn="tl" rotWithShape="0">
+                        <a:srgbClr val="333333">
+                          <a:alpha val="65000"/>
+                        </a:srgbClr>
+                      </a:outerShdw>
+                    </a:effectLst>
                   </pic:spPr>
                 </pic:pic>
               </a:graphicData>
@@ -640,16 +631,12 @@
     <w:p>
       <w:pPr>
         <w:pStyle w:val="Lgende"/>
-        <w:jc w:val="both"/>
       </w:pPr>
       <w:r>
         <w:t xml:space="preserve">Figure </w:t>
       </w:r>
       <w:fldSimple w:instr=" STYLEREF 1 \s ">
         <w:r>
-          <w:rPr>
-            <w:noProof/>
-          </w:rPr>
           <w:t>1</w:t>
         </w:r>
       </w:fldSimple>
@@ -658,9 +645,6 @@
       </w:r>
       <w:fldSimple w:instr=" SEQ Figure \* ARABIC \s 1 ">
         <w:r>
-          <w:rPr>
-            <w:noProof/>
-          </w:rPr>
           <w:t>4</w:t>
         </w:r>
       </w:fldSimple>
@@ -728,7 +712,7 @@
         <w:drawing>
           <wp:inline distT="0" distB="0" distL="0" distR="0">
             <wp:extent cx="5759450" cy="4494658"/>
-            <wp:effectExtent l="19050" t="0" r="0" b="0"/>
+            <wp:effectExtent l="171450" t="133350" r="355600" b="305942"/>
             <wp:docPr id="40" name="Image 40"/>
             <wp:cNvGraphicFramePr>
               <a:graphicFrameLocks xmlns:a="http://schemas.openxmlformats.org/drawingml/2006/main" noChangeAspect="1"/>
@@ -757,13 +741,16 @@
                     <a:prstGeom prst="rect">
                       <a:avLst/>
                     </a:prstGeom>
-                    <a:noFill/>
-                    <a:ln w="9525">
+                    <a:ln>
                       <a:noFill/>
-                      <a:miter lim="800000"/>
-                      <a:headEnd/>
-                      <a:tailEnd/>
                     </a:ln>
+                    <a:effectLst>
+                      <a:outerShdw blurRad="292100" dist="139700" dir="2700000" algn="tl" rotWithShape="0">
+                        <a:srgbClr val="333333">
+                          <a:alpha val="65000"/>
+                        </a:srgbClr>
+                      </a:outerShdw>
+                    </a:effectLst>
                   </pic:spPr>
                 </pic:pic>
               </a:graphicData>
@@ -775,16 +762,12 @@
     <w:p>
       <w:pPr>
         <w:pStyle w:val="Lgende"/>
-        <w:jc w:val="both"/>
       </w:pPr>
       <w:r>
         <w:t xml:space="preserve">Figure </w:t>
       </w:r>
       <w:fldSimple w:instr=" STYLEREF 1 \s ">
         <w:r>
-          <w:rPr>
-            <w:noProof/>
-          </w:rPr>
           <w:t>1</w:t>
         </w:r>
       </w:fldSimple>
@@ -793,9 +776,6 @@
       </w:r>
       <w:fldSimple w:instr=" SEQ Figure \* ARABIC \s 1 ">
         <w:r>
-          <w:rPr>
-            <w:noProof/>
-          </w:rPr>
           <w:t>5</w:t>
         </w:r>
       </w:fldSimple>
@@ -829,7 +809,7 @@
         <w:drawing>
           <wp:inline distT="0" distB="0" distL="0" distR="0">
             <wp:extent cx="5759450" cy="4494658"/>
-            <wp:effectExtent l="19050" t="0" r="0" b="0"/>
+            <wp:effectExtent l="171450" t="133350" r="355600" b="305942"/>
             <wp:docPr id="1" name="Image 1"/>
             <wp:cNvGraphicFramePr>
               <a:graphicFrameLocks xmlns:a="http://schemas.openxmlformats.org/drawingml/2006/main" noChangeAspect="1"/>
@@ -858,13 +838,16 @@
                     <a:prstGeom prst="rect">
                       <a:avLst/>
                     </a:prstGeom>
-                    <a:noFill/>
-                    <a:ln w="9525">
+                    <a:ln>
                       <a:noFill/>
-                      <a:miter lim="800000"/>
-                      <a:headEnd/>
-                      <a:tailEnd/>
                     </a:ln>
+                    <a:effectLst>
+                      <a:outerShdw blurRad="292100" dist="139700" dir="2700000" algn="tl" rotWithShape="0">
+                        <a:srgbClr val="333333">
+                          <a:alpha val="65000"/>
+                        </a:srgbClr>
+                      </a:outerShdw>
+                    </a:effectLst>
                   </pic:spPr>
                 </pic:pic>
               </a:graphicData>
@@ -876,7 +859,6 @@
     <w:p>
       <w:pPr>
         <w:pStyle w:val="Lgende"/>
-        <w:jc w:val="both"/>
       </w:pPr>
       <w:bookmarkStart w:id="3" w:name="_Ref263869921"/>
       <w:r>
@@ -884,9 +866,6 @@
       </w:r>
       <w:fldSimple w:instr=" STYLEREF 1 \s ">
         <w:r>
-          <w:rPr>
-            <w:noProof/>
-          </w:rPr>
           <w:t>1</w:t>
         </w:r>
       </w:fldSimple>
@@ -895,9 +874,6 @@
       </w:r>
       <w:fldSimple w:instr=" SEQ Figure \* ARABIC \s 1 ">
         <w:r>
-          <w:rPr>
-            <w:noProof/>
-          </w:rPr>
           <w:t>6</w:t>
         </w:r>
       </w:fldSimple>
@@ -919,7 +895,7 @@
         <w:drawing>
           <wp:inline distT="0" distB="0" distL="0" distR="0">
             <wp:extent cx="5759450" cy="4494658"/>
-            <wp:effectExtent l="19050" t="0" r="0" b="0"/>
+            <wp:effectExtent l="171450" t="133350" r="355600" b="305942"/>
             <wp:docPr id="4" name="Image 4"/>
             <wp:cNvGraphicFramePr>
               <a:graphicFrameLocks xmlns:a="http://schemas.openxmlformats.org/drawingml/2006/main" noChangeAspect="1"/>
@@ -948,13 +924,16 @@
                     <a:prstGeom prst="rect">
                       <a:avLst/>
                     </a:prstGeom>
-                    <a:noFill/>
-                    <a:ln w="9525">
+                    <a:ln>
                       <a:noFill/>
-                      <a:miter lim="800000"/>
-                      <a:headEnd/>
-                      <a:tailEnd/>
                     </a:ln>
+                    <a:effectLst>
+                      <a:outerShdw blurRad="292100" dist="139700" dir="2700000" algn="tl" rotWithShape="0">
+                        <a:srgbClr val="333333">
+                          <a:alpha val="65000"/>
+                        </a:srgbClr>
+                      </a:outerShdw>
+                    </a:effectLst>
                   </pic:spPr>
                 </pic:pic>
               </a:graphicData>
@@ -966,7 +945,6 @@
     <w:p>
       <w:pPr>
         <w:pStyle w:val="Lgende"/>
-        <w:jc w:val="both"/>
       </w:pPr>
       <w:bookmarkStart w:id="4" w:name="_Ref263870032"/>
       <w:r>
@@ -974,9 +952,6 @@
       </w:r>
       <w:fldSimple w:instr=" STYLEREF 1 \s ">
         <w:r>
-          <w:rPr>
-            <w:noProof/>
-          </w:rPr>
           <w:t>1</w:t>
         </w:r>
       </w:fldSimple>
@@ -985,9 +960,6 @@
       </w:r>
       <w:fldSimple w:instr=" SEQ Figure \* ARABIC \s 1 ">
         <w:r>
-          <w:rPr>
-            <w:noProof/>
-          </w:rPr>
           <w:t>7</w:t>
         </w:r>
       </w:fldSimple>
@@ -1091,7 +1063,7 @@
         <w:drawing>
           <wp:inline distT="0" distB="0" distL="0" distR="0">
             <wp:extent cx="5759450" cy="4765092"/>
-            <wp:effectExtent l="19050" t="0" r="0" b="0"/>
+            <wp:effectExtent l="171450" t="133350" r="355600" b="302208"/>
             <wp:docPr id="7" name="Image 7"/>
             <wp:cNvGraphicFramePr>
               <a:graphicFrameLocks xmlns:a="http://schemas.openxmlformats.org/drawingml/2006/main" noChangeAspect="1"/>
@@ -1120,13 +1092,16 @@
                     <a:prstGeom prst="rect">
                       <a:avLst/>
                     </a:prstGeom>
-                    <a:noFill/>
-                    <a:ln w="9525">
+                    <a:ln>
                       <a:noFill/>
-                      <a:miter lim="800000"/>
-                      <a:headEnd/>
-                      <a:tailEnd/>
                     </a:ln>
+                    <a:effectLst>
+                      <a:outerShdw blurRad="292100" dist="139700" dir="2700000" algn="tl" rotWithShape="0">
+                        <a:srgbClr val="333333">
+                          <a:alpha val="65000"/>
+                        </a:srgbClr>
+                      </a:outerShdw>
+                    </a:effectLst>
                   </pic:spPr>
                 </pic:pic>
               </a:graphicData>
@@ -1138,16 +1113,12 @@
     <w:p>
       <w:pPr>
         <w:pStyle w:val="Lgende"/>
-        <w:jc w:val="both"/>
       </w:pPr>
       <w:r>
         <w:t xml:space="preserve">Figure </w:t>
       </w:r>
       <w:fldSimple w:instr=" STYLEREF 1 \s ">
         <w:r>
-          <w:rPr>
-            <w:noProof/>
-          </w:rPr>
           <w:t>1</w:t>
         </w:r>
       </w:fldSimple>
@@ -1156,9 +1127,6 @@
       </w:r>
       <w:fldSimple w:instr=" SEQ Figure \* ARABIC \s 1 ">
         <w:r>
-          <w:rPr>
-            <w:noProof/>
-          </w:rPr>
           <w:t>8</w:t>
         </w:r>
       </w:fldSimple>
@@ -1427,7 +1395,7 @@
                         <w:rPr>
                           <w:noProof/>
                         </w:rPr>
-                        <w:t>9</w:t>
+                        <w:t>8</w:t>
                       </w:r>
                     </w:fldSimple>
                   </w:p>
@@ -2968,9 +2936,9 @@
     <w:uiPriority w:val="35"/>
     <w:unhideWhenUsed/>
     <w:qFormat/>
-    <w:rsid w:val="003424C2"/>
+    <w:rsid w:val="00A76526"/>
     <w:pPr>
-      <w:spacing w:after="200" w:line="240" w:lineRule="auto"/>
+      <w:spacing w:after="480" w:line="240" w:lineRule="auto"/>
       <w:jc w:val="center"/>
     </w:pPr>
     <w:rPr>
@@ -3291,7 +3259,7 @@
 </file>
 
 <file path=customXml/itemProps2.xml><?xml version="1.0" encoding="utf-8"?>
-<ds:datastoreItem xmlns:ds="http://schemas.openxmlformats.org/officeDocument/2006/customXml" ds:itemID="{70065BAD-665A-4D1A-9C0B-70C5B92B2566}">
+<ds:datastoreItem xmlns:ds="http://schemas.openxmlformats.org/officeDocument/2006/customXml" ds:itemID="{02A9CDC3-0AAA-4FFF-AFAE-AA5842F2B5E6}">
   <ds:schemaRefs>
     <ds:schemaRef ds:uri="http://schemas.openxmlformats.org/officeDocument/2006/bibliography"/>
   </ds:schemaRefs>

</xml_diff>

<commit_message>
~ Fin de ma partie du rapport  ~ Cosmétique dans le code du SE
</commit_message>
<xml_diff>
--- a/documents/v2.0/Rapport final - Partie Lazhar.docx
+++ b/documents/v2.0/Rapport final - Partie Lazhar.docx
@@ -140,7 +140,13 @@
         <w:jc w:val="left"/>
       </w:pPr>
       <w:r>
-        <w:t>L’application est délpoyée sous forme d’une archive JAR exécutable (Java)</w:t>
+        <w:t xml:space="preserve">L’application est </w:t>
+      </w:r>
+      <w:r>
+        <w:t>déployée</w:t>
+      </w:r>
+      <w:r>
+        <w:t xml:space="preserve"> sous forme d’une archive JAR exécutable (Java)</w:t>
       </w:r>
     </w:p>
     <w:p>
@@ -181,7 +187,13 @@
     <w:p/>
     <w:p>
       <w:r>
-        <w:t>En ce qui concerne les tests unitaires, il suffit de les lancer avec l’outil JUnit et de constater le résultat retourné. Pour tous les tests unitaires que nous avons effectué, il va de soi qu’aucun n’échoue au stade actuel du projet.</w:t>
+        <w:t xml:space="preserve">En ce qui concerne les tests unitaires, il suffit de les lancer avec l’outil JUnit et de constater le résultat retourné. Pour tous les tests unitaires que nous avons </w:t>
+      </w:r>
+      <w:r>
+        <w:t>effectués</w:t>
+      </w:r>
+      <w:r>
+        <w:t>, il va de soi qu’aucun n’échoue au stade actuel du projet.</w:t>
       </w:r>
     </w:p>
     <w:p>
@@ -1301,6 +1313,1700 @@
         <w:t xml:space="preserve"> terrains qu’il s’est lui-même créées. Il pourrait également les distribuer à d’autres joueurs sur Internet.</w:t>
       </w:r>
     </w:p>
+    <w:p/>
+    <w:p>
+      <w:r>
+        <w:t>Il faut encore noter que le système de sérialisation a été utilisé comme substitut d’une base de données. En ef</w:t>
+      </w:r>
+      <w:r>
+        <w:t xml:space="preserve">fet, il était demandé au départ </w:t>
+      </w:r>
+      <w:r>
+        <w:t>d’</w:t>
+      </w:r>
+      <w:r>
+        <w:t>interagir</w:t>
+      </w:r>
+      <w:r>
+        <w:t xml:space="preserve"> avec une base de données, ce qui n’est malheureusement pas compatible à première vue avec notre projet. Nous avons donc décidé de substituer ce point par celui-ci, c’est-à-dire la sérialisation des données.</w:t>
+      </w:r>
+    </w:p>
+    <w:p>
+      <w:pPr>
+        <w:spacing w:after="200"/>
+        <w:jc w:val="left"/>
+      </w:pPr>
+      <w:r>
+        <w:lastRenderedPageBreak/>
+        <w:br w:type="page"/>
+      </w:r>
+    </w:p>
+    <w:p>
+      <w:pPr>
+        <w:pStyle w:val="Titre1"/>
+      </w:pPr>
+      <w:r>
+        <w:lastRenderedPageBreak/>
+        <w:t>Cas d’utilisation : serveur d’enregistrement</w:t>
+      </w:r>
+    </w:p>
+    <w:p/>
+    <w:p>
+      <w:r>
+        <w:t>[Le schéma est ok]</w:t>
+      </w:r>
+    </w:p>
+    <w:p/>
+    <w:p>
+      <w:pPr>
+        <w:pStyle w:val="Titre2"/>
+      </w:pPr>
+      <w:r>
+        <w:t>Scénario 01 : Demande de la liste des parties</w:t>
+      </w:r>
+      <w:r>
+        <w:t xml:space="preserve"> (succès)</w:t>
+      </w:r>
+    </w:p>
+    <w:tbl>
+      <w:tblPr>
+        <w:tblStyle w:val="Grilledutableau"/>
+        <w:tblW w:w="0" w:type="auto"/>
+        <w:tblLook w:val="04A0"/>
+      </w:tblPr>
+      <w:tblGrid>
+        <w:gridCol w:w="4640"/>
+        <w:gridCol w:w="4646"/>
+      </w:tblGrid>
+      <w:tr>
+        <w:trPr>
+          <w:trHeight w:hRule="exact" w:val="567"/>
+        </w:trPr>
+        <w:tc>
+          <w:tcPr>
+            <w:tcW w:w="4640" w:type="dxa"/>
+            <w:tcBorders>
+              <w:bottom w:val="single" w:sz="4" w:space="0" w:color="auto"/>
+              <w:right w:val="single" w:sz="4" w:space="0" w:color="auto"/>
+            </w:tcBorders>
+            <w:vAlign w:val="center"/>
+          </w:tcPr>
+          <w:p>
+            <w:pPr>
+              <w:jc w:val="center"/>
+              <w:rPr>
+                <w:b/>
+              </w:rPr>
+            </w:pPr>
+            <w:r>
+              <w:rPr>
+                <w:b/>
+              </w:rPr>
+              <w:t>Joueur d'une partie</w:t>
+            </w:r>
+          </w:p>
+        </w:tc>
+        <w:tc>
+          <w:tcPr>
+            <w:tcW w:w="4646" w:type="dxa"/>
+            <w:tcBorders>
+              <w:left w:val="single" w:sz="4" w:space="0" w:color="auto"/>
+              <w:bottom w:val="single" w:sz="4" w:space="0" w:color="auto"/>
+            </w:tcBorders>
+            <w:vAlign w:val="center"/>
+          </w:tcPr>
+          <w:p>
+            <w:pPr>
+              <w:jc w:val="center"/>
+              <w:rPr>
+                <w:b/>
+              </w:rPr>
+            </w:pPr>
+            <w:r>
+              <w:rPr>
+                <w:b/>
+              </w:rPr>
+              <w:t>Hébergeur d'une partie</w:t>
+            </w:r>
+          </w:p>
+        </w:tc>
+      </w:tr>
+      <w:tr>
+        <w:trPr>
+          <w:trHeight w:hRule="exact" w:val="964"/>
+        </w:trPr>
+        <w:tc>
+          <w:tcPr>
+            <w:tcW w:w="4640" w:type="dxa"/>
+            <w:tcBorders>
+              <w:top w:val="single" w:sz="4" w:space="0" w:color="auto"/>
+              <w:left w:val="single" w:sz="4" w:space="0" w:color="auto"/>
+              <w:bottom w:val="nil"/>
+              <w:right w:val="single" w:sz="4" w:space="0" w:color="auto"/>
+            </w:tcBorders>
+            <w:vAlign w:val="center"/>
+          </w:tcPr>
+          <w:p/>
+        </w:tc>
+        <w:tc>
+          <w:tcPr>
+            <w:tcW w:w="4646" w:type="dxa"/>
+            <w:tcBorders>
+              <w:top w:val="single" w:sz="4" w:space="0" w:color="auto"/>
+              <w:left w:val="single" w:sz="4" w:space="0" w:color="auto"/>
+              <w:bottom w:val="nil"/>
+              <w:right w:val="single" w:sz="4" w:space="0" w:color="auto"/>
+            </w:tcBorders>
+            <w:vAlign w:val="center"/>
+          </w:tcPr>
+          <w:p>
+            <w:r>
+              <w:t>1. L'hébergeur crée une partie</w:t>
+            </w:r>
+          </w:p>
+        </w:tc>
+      </w:tr>
+      <w:tr>
+        <w:trPr>
+          <w:trHeight w:hRule="exact" w:val="964"/>
+        </w:trPr>
+        <w:tc>
+          <w:tcPr>
+            <w:tcW w:w="4640" w:type="dxa"/>
+            <w:tcBorders>
+              <w:top w:val="nil"/>
+              <w:left w:val="single" w:sz="4" w:space="0" w:color="auto"/>
+              <w:bottom w:val="nil"/>
+              <w:right w:val="single" w:sz="4" w:space="0" w:color="auto"/>
+            </w:tcBorders>
+            <w:vAlign w:val="center"/>
+          </w:tcPr>
+          <w:p/>
+        </w:tc>
+        <w:tc>
+          <w:tcPr>
+            <w:tcW w:w="4646" w:type="dxa"/>
+            <w:tcBorders>
+              <w:top w:val="nil"/>
+              <w:left w:val="single" w:sz="4" w:space="0" w:color="auto"/>
+              <w:bottom w:val="nil"/>
+              <w:right w:val="single" w:sz="4" w:space="0" w:color="auto"/>
+            </w:tcBorders>
+            <w:vAlign w:val="center"/>
+          </w:tcPr>
+          <w:p>
+            <w:r>
+              <w:t>2. Le système enregistre la partie nouvellement créée dans sa base de données</w:t>
+            </w:r>
+          </w:p>
+        </w:tc>
+      </w:tr>
+      <w:tr>
+        <w:trPr>
+          <w:trHeight w:hRule="exact" w:val="964"/>
+        </w:trPr>
+        <w:tc>
+          <w:tcPr>
+            <w:tcW w:w="4640" w:type="dxa"/>
+            <w:tcBorders>
+              <w:top w:val="nil"/>
+              <w:left w:val="single" w:sz="4" w:space="0" w:color="auto"/>
+              <w:bottom w:val="nil"/>
+              <w:right w:val="single" w:sz="4" w:space="0" w:color="auto"/>
+            </w:tcBorders>
+            <w:vAlign w:val="center"/>
+          </w:tcPr>
+          <w:p/>
+        </w:tc>
+        <w:tc>
+          <w:tcPr>
+            <w:tcW w:w="4646" w:type="dxa"/>
+            <w:tcBorders>
+              <w:top w:val="nil"/>
+              <w:left w:val="single" w:sz="4" w:space="0" w:color="auto"/>
+              <w:bottom w:val="nil"/>
+              <w:right w:val="single" w:sz="4" w:space="0" w:color="auto"/>
+            </w:tcBorders>
+            <w:vAlign w:val="center"/>
+          </w:tcPr>
+          <w:p>
+            <w:r>
+              <w:t>3. L'hébergeur attend que des joueurs rejoignent la partie qu'il vient de créer</w:t>
+            </w:r>
+          </w:p>
+        </w:tc>
+      </w:tr>
+      <w:tr>
+        <w:trPr>
+          <w:trHeight w:hRule="exact" w:val="964"/>
+        </w:trPr>
+        <w:tc>
+          <w:tcPr>
+            <w:tcW w:w="4640" w:type="dxa"/>
+            <w:tcBorders>
+              <w:top w:val="nil"/>
+              <w:left w:val="single" w:sz="4" w:space="0" w:color="auto"/>
+              <w:bottom w:val="nil"/>
+              <w:right w:val="single" w:sz="4" w:space="0" w:color="auto"/>
+            </w:tcBorders>
+            <w:vAlign w:val="center"/>
+          </w:tcPr>
+          <w:p>
+            <w:r>
+              <w:t>1.  le joueur demande la liste des parties (hébergeurs) disponibles</w:t>
+            </w:r>
+          </w:p>
+        </w:tc>
+        <w:tc>
+          <w:tcPr>
+            <w:tcW w:w="4646" w:type="dxa"/>
+            <w:tcBorders>
+              <w:top w:val="nil"/>
+              <w:left w:val="single" w:sz="4" w:space="0" w:color="auto"/>
+              <w:bottom w:val="nil"/>
+              <w:right w:val="single" w:sz="4" w:space="0" w:color="auto"/>
+            </w:tcBorders>
+            <w:vAlign w:val="center"/>
+          </w:tcPr>
+          <w:p/>
+        </w:tc>
+      </w:tr>
+      <w:tr>
+        <w:trPr>
+          <w:trHeight w:hRule="exact" w:val="964"/>
+        </w:trPr>
+        <w:tc>
+          <w:tcPr>
+            <w:tcW w:w="4640" w:type="dxa"/>
+            <w:tcBorders>
+              <w:top w:val="nil"/>
+              <w:left w:val="single" w:sz="4" w:space="0" w:color="auto"/>
+              <w:bottom w:val="single" w:sz="4" w:space="0" w:color="auto"/>
+              <w:right w:val="single" w:sz="4" w:space="0" w:color="auto"/>
+            </w:tcBorders>
+            <w:vAlign w:val="center"/>
+          </w:tcPr>
+          <w:p>
+            <w:r>
+              <w:t xml:space="preserve">2.  Le système fournit la </w:t>
+            </w:r>
+            <w:r>
+              <w:rPr>
+                <w:b/>
+              </w:rPr>
+              <w:t>liste des parties</w:t>
+            </w:r>
+            <w:r>
+              <w:t xml:space="preserve"> (hébergeurs) en attente de joueurs</w:t>
+            </w:r>
+          </w:p>
+        </w:tc>
+        <w:tc>
+          <w:tcPr>
+            <w:tcW w:w="4646" w:type="dxa"/>
+            <w:tcBorders>
+              <w:top w:val="nil"/>
+              <w:left w:val="single" w:sz="4" w:space="0" w:color="auto"/>
+              <w:bottom w:val="single" w:sz="4" w:space="0" w:color="auto"/>
+              <w:right w:val="single" w:sz="4" w:space="0" w:color="auto"/>
+            </w:tcBorders>
+            <w:vAlign w:val="center"/>
+          </w:tcPr>
+          <w:p/>
+        </w:tc>
+      </w:tr>
+    </w:tbl>
+    <w:p/>
+    <w:p>
+      <w:pPr>
+        <w:pStyle w:val="Titre2"/>
+      </w:pPr>
+      <w:r>
+        <w:t>Scénario 02 : Demande du nombre de parties (succès)</w:t>
+      </w:r>
+    </w:p>
+    <w:tbl>
+      <w:tblPr>
+        <w:tblStyle w:val="Grilledutableau"/>
+        <w:tblW w:w="0" w:type="auto"/>
+        <w:tblLook w:val="04A0"/>
+      </w:tblPr>
+      <w:tblGrid>
+        <w:gridCol w:w="4631"/>
+        <w:gridCol w:w="4655"/>
+      </w:tblGrid>
+      <w:tr>
+        <w:trPr>
+          <w:trHeight w:hRule="exact" w:val="567"/>
+        </w:trPr>
+        <w:tc>
+          <w:tcPr>
+            <w:tcW w:w="4631" w:type="dxa"/>
+            <w:tcBorders>
+              <w:bottom w:val="single" w:sz="4" w:space="0" w:color="auto"/>
+              <w:right w:val="single" w:sz="4" w:space="0" w:color="auto"/>
+            </w:tcBorders>
+            <w:vAlign w:val="center"/>
+          </w:tcPr>
+          <w:p>
+            <w:pPr>
+              <w:jc w:val="center"/>
+              <w:rPr>
+                <w:b/>
+              </w:rPr>
+            </w:pPr>
+            <w:r>
+              <w:rPr>
+                <w:b/>
+              </w:rPr>
+              <w:t>Joueur d'une partie</w:t>
+            </w:r>
+          </w:p>
+        </w:tc>
+        <w:tc>
+          <w:tcPr>
+            <w:tcW w:w="4655" w:type="dxa"/>
+            <w:tcBorders>
+              <w:left w:val="single" w:sz="4" w:space="0" w:color="auto"/>
+              <w:bottom w:val="single" w:sz="4" w:space="0" w:color="auto"/>
+            </w:tcBorders>
+            <w:vAlign w:val="center"/>
+          </w:tcPr>
+          <w:p>
+            <w:pPr>
+              <w:jc w:val="center"/>
+              <w:rPr>
+                <w:b/>
+              </w:rPr>
+            </w:pPr>
+            <w:r>
+              <w:rPr>
+                <w:b/>
+              </w:rPr>
+              <w:t>Hébergeur d'une partie</w:t>
+            </w:r>
+          </w:p>
+        </w:tc>
+      </w:tr>
+      <w:tr>
+        <w:trPr>
+          <w:trHeight w:hRule="exact" w:val="964"/>
+        </w:trPr>
+        <w:tc>
+          <w:tcPr>
+            <w:tcW w:w="4631" w:type="dxa"/>
+            <w:tcBorders>
+              <w:top w:val="single" w:sz="4" w:space="0" w:color="auto"/>
+              <w:left w:val="single" w:sz="4" w:space="0" w:color="auto"/>
+              <w:bottom w:val="nil"/>
+              <w:right w:val="single" w:sz="4" w:space="0" w:color="auto"/>
+            </w:tcBorders>
+            <w:vAlign w:val="center"/>
+          </w:tcPr>
+          <w:p/>
+        </w:tc>
+        <w:tc>
+          <w:tcPr>
+            <w:tcW w:w="4655" w:type="dxa"/>
+            <w:tcBorders>
+              <w:top w:val="single" w:sz="4" w:space="0" w:color="auto"/>
+              <w:left w:val="single" w:sz="4" w:space="0" w:color="auto"/>
+              <w:bottom w:val="nil"/>
+              <w:right w:val="single" w:sz="4" w:space="0" w:color="auto"/>
+            </w:tcBorders>
+            <w:vAlign w:val="center"/>
+          </w:tcPr>
+          <w:p>
+            <w:r>
+              <w:t>1. L'hébergeur crée une partie</w:t>
+            </w:r>
+          </w:p>
+        </w:tc>
+      </w:tr>
+      <w:tr>
+        <w:trPr>
+          <w:trHeight w:hRule="exact" w:val="964"/>
+        </w:trPr>
+        <w:tc>
+          <w:tcPr>
+            <w:tcW w:w="4631" w:type="dxa"/>
+            <w:tcBorders>
+              <w:top w:val="nil"/>
+              <w:left w:val="single" w:sz="4" w:space="0" w:color="auto"/>
+              <w:bottom w:val="nil"/>
+              <w:right w:val="single" w:sz="4" w:space="0" w:color="auto"/>
+            </w:tcBorders>
+            <w:vAlign w:val="center"/>
+          </w:tcPr>
+          <w:p/>
+        </w:tc>
+        <w:tc>
+          <w:tcPr>
+            <w:tcW w:w="4655" w:type="dxa"/>
+            <w:tcBorders>
+              <w:top w:val="nil"/>
+              <w:left w:val="single" w:sz="4" w:space="0" w:color="auto"/>
+              <w:bottom w:val="nil"/>
+              <w:right w:val="single" w:sz="4" w:space="0" w:color="auto"/>
+            </w:tcBorders>
+            <w:vAlign w:val="center"/>
+          </w:tcPr>
+          <w:p>
+            <w:r>
+              <w:t>2. Le système enregistre la partie nouvellement créée dans sa base de données</w:t>
+            </w:r>
+          </w:p>
+        </w:tc>
+      </w:tr>
+      <w:tr>
+        <w:trPr>
+          <w:trHeight w:hRule="exact" w:val="964"/>
+        </w:trPr>
+        <w:tc>
+          <w:tcPr>
+            <w:tcW w:w="4631" w:type="dxa"/>
+            <w:tcBorders>
+              <w:top w:val="nil"/>
+              <w:left w:val="single" w:sz="4" w:space="0" w:color="auto"/>
+              <w:bottom w:val="nil"/>
+              <w:right w:val="single" w:sz="4" w:space="0" w:color="auto"/>
+            </w:tcBorders>
+            <w:vAlign w:val="center"/>
+          </w:tcPr>
+          <w:p/>
+        </w:tc>
+        <w:tc>
+          <w:tcPr>
+            <w:tcW w:w="4655" w:type="dxa"/>
+            <w:tcBorders>
+              <w:top w:val="nil"/>
+              <w:left w:val="single" w:sz="4" w:space="0" w:color="auto"/>
+              <w:bottom w:val="nil"/>
+              <w:right w:val="single" w:sz="4" w:space="0" w:color="auto"/>
+            </w:tcBorders>
+            <w:vAlign w:val="center"/>
+          </w:tcPr>
+          <w:p>
+            <w:r>
+              <w:t>3. L'hébergeur attend que des joueurs rejoignent la partie qu'il vient de créer</w:t>
+            </w:r>
+          </w:p>
+        </w:tc>
+      </w:tr>
+      <w:tr>
+        <w:trPr>
+          <w:trHeight w:hRule="exact" w:val="964"/>
+        </w:trPr>
+        <w:tc>
+          <w:tcPr>
+            <w:tcW w:w="4631" w:type="dxa"/>
+            <w:tcBorders>
+              <w:top w:val="nil"/>
+              <w:left w:val="single" w:sz="4" w:space="0" w:color="auto"/>
+              <w:bottom w:val="nil"/>
+              <w:right w:val="single" w:sz="4" w:space="0" w:color="auto"/>
+            </w:tcBorders>
+            <w:vAlign w:val="center"/>
+          </w:tcPr>
+          <w:p>
+            <w:r>
+              <w:t>1.  le joueur demande la liste des parties (hébergeurs) disponibles</w:t>
+            </w:r>
+          </w:p>
+        </w:tc>
+        <w:tc>
+          <w:tcPr>
+            <w:tcW w:w="4655" w:type="dxa"/>
+            <w:tcBorders>
+              <w:top w:val="nil"/>
+              <w:left w:val="single" w:sz="4" w:space="0" w:color="auto"/>
+              <w:bottom w:val="nil"/>
+              <w:right w:val="single" w:sz="4" w:space="0" w:color="auto"/>
+            </w:tcBorders>
+            <w:vAlign w:val="center"/>
+          </w:tcPr>
+          <w:p/>
+        </w:tc>
+      </w:tr>
+      <w:tr>
+        <w:trPr>
+          <w:trHeight w:hRule="exact" w:val="964"/>
+        </w:trPr>
+        <w:tc>
+          <w:tcPr>
+            <w:tcW w:w="4631" w:type="dxa"/>
+            <w:tcBorders>
+              <w:top w:val="nil"/>
+              <w:left w:val="single" w:sz="4" w:space="0" w:color="auto"/>
+              <w:bottom w:val="nil"/>
+              <w:right w:val="single" w:sz="4" w:space="0" w:color="auto"/>
+            </w:tcBorders>
+            <w:vAlign w:val="center"/>
+          </w:tcPr>
+          <w:p>
+            <w:r>
+              <w:t>2.  Le système fournit la liste des parties (hébergeurs) en attente de joueurs</w:t>
+            </w:r>
+          </w:p>
+        </w:tc>
+        <w:tc>
+          <w:tcPr>
+            <w:tcW w:w="4655" w:type="dxa"/>
+            <w:tcBorders>
+              <w:top w:val="nil"/>
+              <w:left w:val="single" w:sz="4" w:space="0" w:color="auto"/>
+              <w:bottom w:val="nil"/>
+              <w:right w:val="single" w:sz="4" w:space="0" w:color="auto"/>
+            </w:tcBorders>
+            <w:vAlign w:val="center"/>
+          </w:tcPr>
+          <w:p/>
+        </w:tc>
+      </w:tr>
+      <w:tr>
+        <w:trPr>
+          <w:trHeight w:hRule="exact" w:val="964"/>
+        </w:trPr>
+        <w:tc>
+          <w:tcPr>
+            <w:tcW w:w="4631" w:type="dxa"/>
+            <w:tcBorders>
+              <w:top w:val="nil"/>
+              <w:left w:val="single" w:sz="4" w:space="0" w:color="auto"/>
+              <w:bottom w:val="single" w:sz="4" w:space="0" w:color="auto"/>
+              <w:right w:val="single" w:sz="4" w:space="0" w:color="auto"/>
+            </w:tcBorders>
+            <w:vAlign w:val="center"/>
+          </w:tcPr>
+          <w:p>
+            <w:r>
+              <w:lastRenderedPageBreak/>
+              <w:t xml:space="preserve">3. Le joueur choisit </w:t>
+            </w:r>
+            <w:r>
+              <w:t xml:space="preserve">voit le </w:t>
+            </w:r>
+            <w:r>
+              <w:rPr>
+                <w:b/>
+              </w:rPr>
+              <w:t>nombre de parties</w:t>
+            </w:r>
+            <w:r>
+              <w:t xml:space="preserve"> créées dans la liste qui s’affiche</w:t>
+            </w:r>
+          </w:p>
+        </w:tc>
+        <w:tc>
+          <w:tcPr>
+            <w:tcW w:w="4655" w:type="dxa"/>
+            <w:tcBorders>
+              <w:top w:val="nil"/>
+              <w:left w:val="single" w:sz="4" w:space="0" w:color="auto"/>
+              <w:bottom w:val="single" w:sz="4" w:space="0" w:color="auto"/>
+              <w:right w:val="single" w:sz="4" w:space="0" w:color="auto"/>
+            </w:tcBorders>
+            <w:vAlign w:val="center"/>
+          </w:tcPr>
+          <w:p/>
+        </w:tc>
+      </w:tr>
+    </w:tbl>
+    <w:p>
+      <w:pPr>
+        <w:pStyle w:val="Titre2"/>
+      </w:pPr>
+      <w:r>
+        <w:t>Scénario 03 : Enregistrement d’une partie (succès)</w:t>
+      </w:r>
+    </w:p>
+    <w:tbl>
+      <w:tblPr>
+        <w:tblStyle w:val="Grilledutableau"/>
+        <w:tblW w:w="0" w:type="auto"/>
+        <w:tblLook w:val="04A0"/>
+      </w:tblPr>
+      <w:tblGrid>
+        <w:gridCol w:w="4631"/>
+        <w:gridCol w:w="4655"/>
+      </w:tblGrid>
+      <w:tr>
+        <w:trPr>
+          <w:trHeight w:hRule="exact" w:val="567"/>
+        </w:trPr>
+        <w:tc>
+          <w:tcPr>
+            <w:tcW w:w="4631" w:type="dxa"/>
+            <w:tcBorders>
+              <w:bottom w:val="single" w:sz="4" w:space="0" w:color="auto"/>
+              <w:right w:val="single" w:sz="4" w:space="0" w:color="auto"/>
+            </w:tcBorders>
+            <w:vAlign w:val="center"/>
+          </w:tcPr>
+          <w:p>
+            <w:pPr>
+              <w:jc w:val="center"/>
+              <w:rPr>
+                <w:b/>
+              </w:rPr>
+            </w:pPr>
+            <w:r>
+              <w:rPr>
+                <w:b/>
+              </w:rPr>
+              <w:t>Joueur d'une partie</w:t>
+            </w:r>
+          </w:p>
+        </w:tc>
+        <w:tc>
+          <w:tcPr>
+            <w:tcW w:w="4655" w:type="dxa"/>
+            <w:tcBorders>
+              <w:left w:val="single" w:sz="4" w:space="0" w:color="auto"/>
+              <w:bottom w:val="single" w:sz="4" w:space="0" w:color="auto"/>
+            </w:tcBorders>
+            <w:vAlign w:val="center"/>
+          </w:tcPr>
+          <w:p>
+            <w:pPr>
+              <w:jc w:val="center"/>
+              <w:rPr>
+                <w:b/>
+              </w:rPr>
+            </w:pPr>
+            <w:r>
+              <w:rPr>
+                <w:b/>
+              </w:rPr>
+              <w:t>Hébergeur d'une partie</w:t>
+            </w:r>
+          </w:p>
+        </w:tc>
+      </w:tr>
+      <w:tr>
+        <w:trPr>
+          <w:trHeight w:hRule="exact" w:val="964"/>
+        </w:trPr>
+        <w:tc>
+          <w:tcPr>
+            <w:tcW w:w="4631" w:type="dxa"/>
+            <w:tcBorders>
+              <w:top w:val="single" w:sz="4" w:space="0" w:color="auto"/>
+              <w:left w:val="single" w:sz="4" w:space="0" w:color="auto"/>
+              <w:bottom w:val="nil"/>
+              <w:right w:val="single" w:sz="4" w:space="0" w:color="auto"/>
+            </w:tcBorders>
+            <w:vAlign w:val="center"/>
+          </w:tcPr>
+          <w:p/>
+        </w:tc>
+        <w:tc>
+          <w:tcPr>
+            <w:tcW w:w="4655" w:type="dxa"/>
+            <w:tcBorders>
+              <w:top w:val="single" w:sz="4" w:space="0" w:color="auto"/>
+              <w:left w:val="single" w:sz="4" w:space="0" w:color="auto"/>
+              <w:bottom w:val="nil"/>
+              <w:right w:val="single" w:sz="4" w:space="0" w:color="auto"/>
+            </w:tcBorders>
+            <w:vAlign w:val="center"/>
+          </w:tcPr>
+          <w:p>
+            <w:r>
+              <w:t>1. L'hébergeur crée une partie</w:t>
+            </w:r>
+          </w:p>
+        </w:tc>
+      </w:tr>
+      <w:tr>
+        <w:trPr>
+          <w:trHeight w:hRule="exact" w:val="964"/>
+        </w:trPr>
+        <w:tc>
+          <w:tcPr>
+            <w:tcW w:w="4631" w:type="dxa"/>
+            <w:tcBorders>
+              <w:top w:val="nil"/>
+              <w:left w:val="single" w:sz="4" w:space="0" w:color="auto"/>
+              <w:bottom w:val="nil"/>
+              <w:right w:val="single" w:sz="4" w:space="0" w:color="auto"/>
+            </w:tcBorders>
+            <w:vAlign w:val="center"/>
+          </w:tcPr>
+          <w:p/>
+        </w:tc>
+        <w:tc>
+          <w:tcPr>
+            <w:tcW w:w="4655" w:type="dxa"/>
+            <w:tcBorders>
+              <w:top w:val="nil"/>
+              <w:left w:val="single" w:sz="4" w:space="0" w:color="auto"/>
+              <w:bottom w:val="nil"/>
+              <w:right w:val="single" w:sz="4" w:space="0" w:color="auto"/>
+            </w:tcBorders>
+            <w:vAlign w:val="center"/>
+          </w:tcPr>
+          <w:p>
+            <w:r>
+              <w:t xml:space="preserve">2. Le système </w:t>
+            </w:r>
+            <w:r>
+              <w:rPr>
+                <w:b/>
+              </w:rPr>
+              <w:t>enregistre</w:t>
+            </w:r>
+            <w:r>
+              <w:t xml:space="preserve"> la partie nouvellement créée dans sa base de données</w:t>
+            </w:r>
+          </w:p>
+        </w:tc>
+      </w:tr>
+      <w:tr>
+        <w:trPr>
+          <w:trHeight w:hRule="exact" w:val="964"/>
+        </w:trPr>
+        <w:tc>
+          <w:tcPr>
+            <w:tcW w:w="4631" w:type="dxa"/>
+            <w:tcBorders>
+              <w:top w:val="nil"/>
+              <w:left w:val="single" w:sz="4" w:space="0" w:color="auto"/>
+              <w:bottom w:val="single" w:sz="4" w:space="0" w:color="auto"/>
+              <w:right w:val="single" w:sz="4" w:space="0" w:color="auto"/>
+            </w:tcBorders>
+            <w:vAlign w:val="center"/>
+          </w:tcPr>
+          <w:p/>
+        </w:tc>
+        <w:tc>
+          <w:tcPr>
+            <w:tcW w:w="4655" w:type="dxa"/>
+            <w:tcBorders>
+              <w:top w:val="nil"/>
+              <w:left w:val="single" w:sz="4" w:space="0" w:color="auto"/>
+              <w:bottom w:val="single" w:sz="4" w:space="0" w:color="auto"/>
+              <w:right w:val="single" w:sz="4" w:space="0" w:color="auto"/>
+            </w:tcBorders>
+            <w:vAlign w:val="center"/>
+          </w:tcPr>
+          <w:p>
+            <w:r>
+              <w:t>3. L'hébergeur attend que des joueurs rejoignent la partie qu'il vient de créer</w:t>
+            </w:r>
+          </w:p>
+        </w:tc>
+      </w:tr>
+    </w:tbl>
+    <w:p>
+      <w:pPr>
+        <w:pStyle w:val="Titre2"/>
+      </w:pPr>
+      <w:r>
+        <w:t>Scénario 04 : Suppression d’une partie (succès)</w:t>
+      </w:r>
+    </w:p>
+    <w:tbl>
+      <w:tblPr>
+        <w:tblStyle w:val="Grilledutableau"/>
+        <w:tblW w:w="0" w:type="auto"/>
+        <w:tblLook w:val="04A0"/>
+      </w:tblPr>
+      <w:tblGrid>
+        <w:gridCol w:w="4631"/>
+        <w:gridCol w:w="4655"/>
+      </w:tblGrid>
+      <w:tr>
+        <w:trPr>
+          <w:trHeight w:hRule="exact" w:val="567"/>
+        </w:trPr>
+        <w:tc>
+          <w:tcPr>
+            <w:tcW w:w="4631" w:type="dxa"/>
+            <w:tcBorders>
+              <w:bottom w:val="single" w:sz="4" w:space="0" w:color="auto"/>
+              <w:right w:val="single" w:sz="4" w:space="0" w:color="auto"/>
+            </w:tcBorders>
+            <w:vAlign w:val="center"/>
+          </w:tcPr>
+          <w:p>
+            <w:pPr>
+              <w:jc w:val="center"/>
+              <w:rPr>
+                <w:b/>
+              </w:rPr>
+            </w:pPr>
+            <w:r>
+              <w:rPr>
+                <w:b/>
+              </w:rPr>
+              <w:t>Joueur d'une partie</w:t>
+            </w:r>
+          </w:p>
+        </w:tc>
+        <w:tc>
+          <w:tcPr>
+            <w:tcW w:w="4655" w:type="dxa"/>
+            <w:tcBorders>
+              <w:left w:val="single" w:sz="4" w:space="0" w:color="auto"/>
+              <w:bottom w:val="single" w:sz="4" w:space="0" w:color="auto"/>
+            </w:tcBorders>
+            <w:vAlign w:val="center"/>
+          </w:tcPr>
+          <w:p>
+            <w:pPr>
+              <w:jc w:val="center"/>
+              <w:rPr>
+                <w:b/>
+              </w:rPr>
+            </w:pPr>
+            <w:r>
+              <w:rPr>
+                <w:b/>
+              </w:rPr>
+              <w:t>Hébergeur d'une partie</w:t>
+            </w:r>
+          </w:p>
+        </w:tc>
+      </w:tr>
+      <w:tr>
+        <w:trPr>
+          <w:trHeight w:hRule="exact" w:val="964"/>
+        </w:trPr>
+        <w:tc>
+          <w:tcPr>
+            <w:tcW w:w="4631" w:type="dxa"/>
+            <w:tcBorders>
+              <w:top w:val="single" w:sz="4" w:space="0" w:color="auto"/>
+              <w:left w:val="single" w:sz="4" w:space="0" w:color="auto"/>
+              <w:bottom w:val="nil"/>
+              <w:right w:val="single" w:sz="4" w:space="0" w:color="auto"/>
+            </w:tcBorders>
+            <w:vAlign w:val="center"/>
+          </w:tcPr>
+          <w:p/>
+        </w:tc>
+        <w:tc>
+          <w:tcPr>
+            <w:tcW w:w="4655" w:type="dxa"/>
+            <w:tcBorders>
+              <w:top w:val="single" w:sz="4" w:space="0" w:color="auto"/>
+              <w:left w:val="single" w:sz="4" w:space="0" w:color="auto"/>
+              <w:bottom w:val="nil"/>
+              <w:right w:val="single" w:sz="4" w:space="0" w:color="auto"/>
+            </w:tcBorders>
+            <w:vAlign w:val="center"/>
+          </w:tcPr>
+          <w:p>
+            <w:r>
+              <w:t>1. L'hébergeur crée une partie</w:t>
+            </w:r>
+          </w:p>
+        </w:tc>
+      </w:tr>
+      <w:tr>
+        <w:trPr>
+          <w:trHeight w:hRule="exact" w:val="964"/>
+        </w:trPr>
+        <w:tc>
+          <w:tcPr>
+            <w:tcW w:w="4631" w:type="dxa"/>
+            <w:tcBorders>
+              <w:top w:val="nil"/>
+              <w:left w:val="single" w:sz="4" w:space="0" w:color="auto"/>
+              <w:bottom w:val="nil"/>
+              <w:right w:val="single" w:sz="4" w:space="0" w:color="auto"/>
+            </w:tcBorders>
+            <w:vAlign w:val="center"/>
+          </w:tcPr>
+          <w:p/>
+        </w:tc>
+        <w:tc>
+          <w:tcPr>
+            <w:tcW w:w="4655" w:type="dxa"/>
+            <w:tcBorders>
+              <w:top w:val="nil"/>
+              <w:left w:val="single" w:sz="4" w:space="0" w:color="auto"/>
+              <w:bottom w:val="nil"/>
+              <w:right w:val="single" w:sz="4" w:space="0" w:color="auto"/>
+            </w:tcBorders>
+            <w:vAlign w:val="center"/>
+          </w:tcPr>
+          <w:p>
+            <w:r>
+              <w:t>2. Le système enregistre la partie nouvellement créée dans sa base de données</w:t>
+            </w:r>
+          </w:p>
+        </w:tc>
+      </w:tr>
+      <w:tr>
+        <w:trPr>
+          <w:trHeight w:hRule="exact" w:val="964"/>
+        </w:trPr>
+        <w:tc>
+          <w:tcPr>
+            <w:tcW w:w="4631" w:type="dxa"/>
+            <w:tcBorders>
+              <w:top w:val="nil"/>
+              <w:left w:val="single" w:sz="4" w:space="0" w:color="auto"/>
+              <w:bottom w:val="nil"/>
+              <w:right w:val="single" w:sz="4" w:space="0" w:color="auto"/>
+            </w:tcBorders>
+            <w:vAlign w:val="center"/>
+          </w:tcPr>
+          <w:p/>
+        </w:tc>
+        <w:tc>
+          <w:tcPr>
+            <w:tcW w:w="4655" w:type="dxa"/>
+            <w:tcBorders>
+              <w:top w:val="nil"/>
+              <w:left w:val="single" w:sz="4" w:space="0" w:color="auto"/>
+              <w:bottom w:val="nil"/>
+              <w:right w:val="single" w:sz="4" w:space="0" w:color="auto"/>
+            </w:tcBorders>
+            <w:vAlign w:val="center"/>
+          </w:tcPr>
+          <w:p>
+            <w:r>
+              <w:t>3. L'hébergeur attend que des joueurs rejoignent la partie qu'il vient de créer</w:t>
+            </w:r>
+          </w:p>
+        </w:tc>
+      </w:tr>
+      <w:tr>
+        <w:trPr>
+          <w:trHeight w:hRule="exact" w:val="964"/>
+        </w:trPr>
+        <w:tc>
+          <w:tcPr>
+            <w:tcW w:w="4631" w:type="dxa"/>
+            <w:tcBorders>
+              <w:top w:val="nil"/>
+              <w:left w:val="single" w:sz="4" w:space="0" w:color="auto"/>
+              <w:bottom w:val="nil"/>
+              <w:right w:val="single" w:sz="4" w:space="0" w:color="auto"/>
+            </w:tcBorders>
+            <w:vAlign w:val="center"/>
+          </w:tcPr>
+          <w:p>
+            <w:r>
+              <w:t xml:space="preserve">1. </w:t>
+            </w:r>
+            <w:r>
+              <w:t xml:space="preserve"> L</w:t>
+            </w:r>
+            <w:r>
+              <w:t>e</w:t>
+            </w:r>
+            <w:r>
+              <w:t>s</w:t>
+            </w:r>
+            <w:r>
+              <w:t xml:space="preserve"> joueur</w:t>
+            </w:r>
+            <w:r>
+              <w:t>s</w:t>
+            </w:r>
+            <w:r>
+              <w:t xml:space="preserve"> </w:t>
+            </w:r>
+            <w:r>
+              <w:t>se connectent à la partie</w:t>
+            </w:r>
+          </w:p>
+        </w:tc>
+        <w:tc>
+          <w:tcPr>
+            <w:tcW w:w="4655" w:type="dxa"/>
+            <w:tcBorders>
+              <w:top w:val="nil"/>
+              <w:left w:val="single" w:sz="4" w:space="0" w:color="auto"/>
+              <w:bottom w:val="nil"/>
+              <w:right w:val="single" w:sz="4" w:space="0" w:color="auto"/>
+            </w:tcBorders>
+            <w:vAlign w:val="center"/>
+          </w:tcPr>
+          <w:p/>
+        </w:tc>
+      </w:tr>
+      <w:tr>
+        <w:trPr>
+          <w:trHeight w:hRule="exact" w:val="964"/>
+        </w:trPr>
+        <w:tc>
+          <w:tcPr>
+            <w:tcW w:w="4631" w:type="dxa"/>
+            <w:tcBorders>
+              <w:top w:val="nil"/>
+              <w:left w:val="single" w:sz="4" w:space="0" w:color="auto"/>
+              <w:bottom w:val="nil"/>
+              <w:right w:val="single" w:sz="4" w:space="0" w:color="auto"/>
+            </w:tcBorders>
+            <w:vAlign w:val="center"/>
+          </w:tcPr>
+          <w:p/>
+        </w:tc>
+        <w:tc>
+          <w:tcPr>
+            <w:tcW w:w="4655" w:type="dxa"/>
+            <w:tcBorders>
+              <w:top w:val="nil"/>
+              <w:left w:val="single" w:sz="4" w:space="0" w:color="auto"/>
+              <w:bottom w:val="nil"/>
+              <w:right w:val="single" w:sz="4" w:space="0" w:color="auto"/>
+            </w:tcBorders>
+            <w:vAlign w:val="center"/>
+          </w:tcPr>
+          <w:p>
+            <w:r>
+              <w:t>4</w:t>
+            </w:r>
+            <w:r>
+              <w:t>. L’hébergeur signale au système que la partie est complète et qu’elle va commencer</w:t>
+            </w:r>
+          </w:p>
+        </w:tc>
+      </w:tr>
+      <w:tr>
+        <w:trPr>
+          <w:trHeight w:hRule="exact" w:val="964"/>
+        </w:trPr>
+        <w:tc>
+          <w:tcPr>
+            <w:tcW w:w="4631" w:type="dxa"/>
+            <w:tcBorders>
+              <w:top w:val="nil"/>
+              <w:left w:val="single" w:sz="4" w:space="0" w:color="auto"/>
+              <w:bottom w:val="single" w:sz="4" w:space="0" w:color="auto"/>
+              <w:right w:val="single" w:sz="4" w:space="0" w:color="auto"/>
+            </w:tcBorders>
+            <w:vAlign w:val="center"/>
+          </w:tcPr>
+          <w:p>
+            <w:r>
+              <w:t>2</w:t>
+            </w:r>
+            <w:r>
+              <w:t>. La partie commence</w:t>
+            </w:r>
+          </w:p>
+        </w:tc>
+        <w:tc>
+          <w:tcPr>
+            <w:tcW w:w="4655" w:type="dxa"/>
+            <w:tcBorders>
+              <w:top w:val="nil"/>
+              <w:left w:val="single" w:sz="4" w:space="0" w:color="auto"/>
+              <w:bottom w:val="single" w:sz="4" w:space="0" w:color="auto"/>
+              <w:right w:val="single" w:sz="4" w:space="0" w:color="auto"/>
+            </w:tcBorders>
+            <w:vAlign w:val="center"/>
+          </w:tcPr>
+          <w:p>
+            <w:r>
+              <w:t>5</w:t>
+            </w:r>
+            <w:r>
+              <w:t xml:space="preserve">. Le système </w:t>
+            </w:r>
+            <w:r>
+              <w:rPr>
+                <w:b/>
+              </w:rPr>
+              <w:t>efface</w:t>
+            </w:r>
+            <w:r>
+              <w:t xml:space="preserve"> l’enregistrement de sa base de données</w:t>
+            </w:r>
+          </w:p>
+        </w:tc>
+      </w:tr>
+    </w:tbl>
+    <w:p>
+      <w:pPr>
+        <w:pStyle w:val="Titre2"/>
+      </w:pPr>
+    </w:p>
+    <w:p>
+      <w:pPr>
+        <w:rPr>
+          <w:rFonts w:asciiTheme="majorHAnsi" w:eastAsiaTheme="majorEastAsia" w:hAnsiTheme="majorHAnsi" w:cstheme="majorBidi"/>
+          <w:color w:val="4F81BD" w:themeColor="accent1"/>
+          <w:sz w:val="26"/>
+          <w:szCs w:val="26"/>
+        </w:rPr>
+      </w:pPr>
+      <w:r>
+        <w:br w:type="page"/>
+      </w:r>
+    </w:p>
+    <w:p>
+      <w:pPr>
+        <w:pStyle w:val="Titre2"/>
+      </w:pPr>
+      <w:r>
+        <w:lastRenderedPageBreak/>
+        <w:t>Scénario 05 : Mise à jour des informations d’une partie</w:t>
+      </w:r>
+    </w:p>
+    <w:tbl>
+      <w:tblPr>
+        <w:tblStyle w:val="Grilledutableau"/>
+        <w:tblW w:w="0" w:type="auto"/>
+        <w:tblLook w:val="04A0"/>
+      </w:tblPr>
+      <w:tblGrid>
+        <w:gridCol w:w="4631"/>
+        <w:gridCol w:w="4655"/>
+      </w:tblGrid>
+      <w:tr>
+        <w:trPr>
+          <w:trHeight w:hRule="exact" w:val="567"/>
+        </w:trPr>
+        <w:tc>
+          <w:tcPr>
+            <w:tcW w:w="4631" w:type="dxa"/>
+            <w:tcBorders>
+              <w:bottom w:val="single" w:sz="4" w:space="0" w:color="auto"/>
+              <w:right w:val="single" w:sz="4" w:space="0" w:color="auto"/>
+            </w:tcBorders>
+            <w:vAlign w:val="center"/>
+          </w:tcPr>
+          <w:p>
+            <w:pPr>
+              <w:jc w:val="center"/>
+              <w:rPr>
+                <w:b/>
+              </w:rPr>
+            </w:pPr>
+            <w:r>
+              <w:rPr>
+                <w:b/>
+              </w:rPr>
+              <w:t>Joueur d'une partie</w:t>
+            </w:r>
+          </w:p>
+        </w:tc>
+        <w:tc>
+          <w:tcPr>
+            <w:tcW w:w="4655" w:type="dxa"/>
+            <w:tcBorders>
+              <w:left w:val="single" w:sz="4" w:space="0" w:color="auto"/>
+              <w:bottom w:val="single" w:sz="4" w:space="0" w:color="auto"/>
+            </w:tcBorders>
+            <w:vAlign w:val="center"/>
+          </w:tcPr>
+          <w:p>
+            <w:pPr>
+              <w:jc w:val="center"/>
+              <w:rPr>
+                <w:b/>
+              </w:rPr>
+            </w:pPr>
+            <w:r>
+              <w:rPr>
+                <w:b/>
+              </w:rPr>
+              <w:t>Hébergeur d'une partie</w:t>
+            </w:r>
+          </w:p>
+        </w:tc>
+      </w:tr>
+      <w:tr>
+        <w:trPr>
+          <w:trHeight w:hRule="exact" w:val="964"/>
+        </w:trPr>
+        <w:tc>
+          <w:tcPr>
+            <w:tcW w:w="4631" w:type="dxa"/>
+            <w:tcBorders>
+              <w:top w:val="single" w:sz="4" w:space="0" w:color="auto"/>
+              <w:left w:val="single" w:sz="4" w:space="0" w:color="auto"/>
+              <w:bottom w:val="nil"/>
+              <w:right w:val="single" w:sz="4" w:space="0" w:color="auto"/>
+            </w:tcBorders>
+            <w:vAlign w:val="center"/>
+          </w:tcPr>
+          <w:p/>
+        </w:tc>
+        <w:tc>
+          <w:tcPr>
+            <w:tcW w:w="4655" w:type="dxa"/>
+            <w:tcBorders>
+              <w:top w:val="single" w:sz="4" w:space="0" w:color="auto"/>
+              <w:left w:val="single" w:sz="4" w:space="0" w:color="auto"/>
+              <w:bottom w:val="nil"/>
+              <w:right w:val="single" w:sz="4" w:space="0" w:color="auto"/>
+            </w:tcBorders>
+            <w:vAlign w:val="center"/>
+          </w:tcPr>
+          <w:p>
+            <w:r>
+              <w:t>1. L'hébergeur crée une partie</w:t>
+            </w:r>
+          </w:p>
+        </w:tc>
+      </w:tr>
+      <w:tr>
+        <w:trPr>
+          <w:trHeight w:hRule="exact" w:val="964"/>
+        </w:trPr>
+        <w:tc>
+          <w:tcPr>
+            <w:tcW w:w="4631" w:type="dxa"/>
+            <w:tcBorders>
+              <w:top w:val="nil"/>
+              <w:left w:val="single" w:sz="4" w:space="0" w:color="auto"/>
+              <w:bottom w:val="nil"/>
+              <w:right w:val="single" w:sz="4" w:space="0" w:color="auto"/>
+            </w:tcBorders>
+            <w:vAlign w:val="center"/>
+          </w:tcPr>
+          <w:p/>
+        </w:tc>
+        <w:tc>
+          <w:tcPr>
+            <w:tcW w:w="4655" w:type="dxa"/>
+            <w:tcBorders>
+              <w:top w:val="nil"/>
+              <w:left w:val="single" w:sz="4" w:space="0" w:color="auto"/>
+              <w:bottom w:val="nil"/>
+              <w:right w:val="single" w:sz="4" w:space="0" w:color="auto"/>
+            </w:tcBorders>
+            <w:vAlign w:val="center"/>
+          </w:tcPr>
+          <w:p>
+            <w:r>
+              <w:t>2. Le système enregistre la partie nouvellement créée dans sa base de données</w:t>
+            </w:r>
+          </w:p>
+        </w:tc>
+      </w:tr>
+      <w:tr>
+        <w:trPr>
+          <w:trHeight w:hRule="exact" w:val="964"/>
+        </w:trPr>
+        <w:tc>
+          <w:tcPr>
+            <w:tcW w:w="4631" w:type="dxa"/>
+            <w:tcBorders>
+              <w:top w:val="nil"/>
+              <w:left w:val="single" w:sz="4" w:space="0" w:color="auto"/>
+              <w:bottom w:val="nil"/>
+              <w:right w:val="single" w:sz="4" w:space="0" w:color="auto"/>
+            </w:tcBorders>
+            <w:vAlign w:val="center"/>
+          </w:tcPr>
+          <w:p/>
+        </w:tc>
+        <w:tc>
+          <w:tcPr>
+            <w:tcW w:w="4655" w:type="dxa"/>
+            <w:tcBorders>
+              <w:top w:val="nil"/>
+              <w:left w:val="single" w:sz="4" w:space="0" w:color="auto"/>
+              <w:bottom w:val="nil"/>
+              <w:right w:val="single" w:sz="4" w:space="0" w:color="auto"/>
+            </w:tcBorders>
+            <w:vAlign w:val="center"/>
+          </w:tcPr>
+          <w:p>
+            <w:r>
+              <w:t>3. L'hébergeur attend que des joueurs rejoignent la partie qu'il vient de créer</w:t>
+            </w:r>
+          </w:p>
+        </w:tc>
+      </w:tr>
+      <w:tr>
+        <w:trPr>
+          <w:trHeight w:hRule="exact" w:val="964"/>
+        </w:trPr>
+        <w:tc>
+          <w:tcPr>
+            <w:tcW w:w="4631" w:type="dxa"/>
+            <w:tcBorders>
+              <w:top w:val="nil"/>
+              <w:left w:val="single" w:sz="4" w:space="0" w:color="auto"/>
+              <w:bottom w:val="nil"/>
+              <w:right w:val="single" w:sz="4" w:space="0" w:color="auto"/>
+            </w:tcBorders>
+            <w:vAlign w:val="center"/>
+          </w:tcPr>
+          <w:p>
+            <w:r>
+              <w:t>1.  le joueur demande la liste des parties (hébergeurs) disponibles</w:t>
+            </w:r>
+          </w:p>
+        </w:tc>
+        <w:tc>
+          <w:tcPr>
+            <w:tcW w:w="4655" w:type="dxa"/>
+            <w:tcBorders>
+              <w:top w:val="nil"/>
+              <w:left w:val="single" w:sz="4" w:space="0" w:color="auto"/>
+              <w:bottom w:val="nil"/>
+              <w:right w:val="single" w:sz="4" w:space="0" w:color="auto"/>
+            </w:tcBorders>
+            <w:vAlign w:val="center"/>
+          </w:tcPr>
+          <w:p/>
+        </w:tc>
+      </w:tr>
+      <w:tr>
+        <w:trPr>
+          <w:trHeight w:hRule="exact" w:val="964"/>
+        </w:trPr>
+        <w:tc>
+          <w:tcPr>
+            <w:tcW w:w="4631" w:type="dxa"/>
+            <w:tcBorders>
+              <w:top w:val="nil"/>
+              <w:left w:val="single" w:sz="4" w:space="0" w:color="auto"/>
+              <w:bottom w:val="nil"/>
+              <w:right w:val="single" w:sz="4" w:space="0" w:color="auto"/>
+            </w:tcBorders>
+            <w:vAlign w:val="center"/>
+          </w:tcPr>
+          <w:p>
+            <w:r>
+              <w:t>2.  Le système fournit la liste des parties (hébergeurs) en attente de joueurs</w:t>
+            </w:r>
+          </w:p>
+        </w:tc>
+        <w:tc>
+          <w:tcPr>
+            <w:tcW w:w="4655" w:type="dxa"/>
+            <w:tcBorders>
+              <w:top w:val="nil"/>
+              <w:left w:val="single" w:sz="4" w:space="0" w:color="auto"/>
+              <w:bottom w:val="nil"/>
+              <w:right w:val="single" w:sz="4" w:space="0" w:color="auto"/>
+            </w:tcBorders>
+            <w:vAlign w:val="center"/>
+          </w:tcPr>
+          <w:p/>
+        </w:tc>
+      </w:tr>
+      <w:tr>
+        <w:trPr>
+          <w:trHeight w:hRule="exact" w:val="964"/>
+        </w:trPr>
+        <w:tc>
+          <w:tcPr>
+            <w:tcW w:w="4631" w:type="dxa"/>
+            <w:tcBorders>
+              <w:top w:val="nil"/>
+              <w:left w:val="single" w:sz="4" w:space="0" w:color="auto"/>
+              <w:bottom w:val="nil"/>
+              <w:right w:val="single" w:sz="4" w:space="0" w:color="auto"/>
+            </w:tcBorders>
+            <w:vAlign w:val="center"/>
+          </w:tcPr>
+          <w:p>
+            <w:r>
+              <w:t>3. Le joueur choisit une partie dans la liste qu'il vient de recevoir</w:t>
+            </w:r>
+          </w:p>
+        </w:tc>
+        <w:tc>
+          <w:tcPr>
+            <w:tcW w:w="4655" w:type="dxa"/>
+            <w:tcBorders>
+              <w:top w:val="nil"/>
+              <w:left w:val="single" w:sz="4" w:space="0" w:color="auto"/>
+              <w:bottom w:val="nil"/>
+              <w:right w:val="single" w:sz="4" w:space="0" w:color="auto"/>
+            </w:tcBorders>
+            <w:vAlign w:val="center"/>
+          </w:tcPr>
+          <w:p/>
+        </w:tc>
+      </w:tr>
+      <w:tr>
+        <w:trPr>
+          <w:trHeight w:hRule="exact" w:val="964"/>
+        </w:trPr>
+        <w:tc>
+          <w:tcPr>
+            <w:tcW w:w="4631" w:type="dxa"/>
+            <w:tcBorders>
+              <w:top w:val="nil"/>
+              <w:left w:val="single" w:sz="4" w:space="0" w:color="auto"/>
+              <w:bottom w:val="nil"/>
+              <w:right w:val="single" w:sz="4" w:space="0" w:color="auto"/>
+            </w:tcBorders>
+            <w:vAlign w:val="center"/>
+          </w:tcPr>
+          <w:p>
+            <w:r>
+              <w:t>4. Le joueur se connecte à la partie</w:t>
+            </w:r>
+          </w:p>
+        </w:tc>
+        <w:tc>
+          <w:tcPr>
+            <w:tcW w:w="4655" w:type="dxa"/>
+            <w:tcBorders>
+              <w:top w:val="nil"/>
+              <w:left w:val="single" w:sz="4" w:space="0" w:color="auto"/>
+              <w:bottom w:val="nil"/>
+              <w:right w:val="single" w:sz="4" w:space="0" w:color="auto"/>
+            </w:tcBorders>
+            <w:vAlign w:val="center"/>
+          </w:tcPr>
+          <w:p>
+            <w:r>
+              <w:t>4. L'hébergeur signale au système qu'une place de moins est disponible</w:t>
+            </w:r>
+            <w:r>
+              <w:t>.</w:t>
+            </w:r>
+          </w:p>
+        </w:tc>
+      </w:tr>
+      <w:tr>
+        <w:trPr>
+          <w:trHeight w:hRule="exact" w:val="964"/>
+        </w:trPr>
+        <w:tc>
+          <w:tcPr>
+            <w:tcW w:w="4631" w:type="dxa"/>
+            <w:tcBorders>
+              <w:top w:val="nil"/>
+              <w:left w:val="single" w:sz="4" w:space="0" w:color="auto"/>
+              <w:bottom w:val="single" w:sz="4" w:space="0" w:color="auto"/>
+              <w:right w:val="single" w:sz="4" w:space="0" w:color="auto"/>
+            </w:tcBorders>
+            <w:vAlign w:val="center"/>
+          </w:tcPr>
+          <w:p/>
+        </w:tc>
+        <w:tc>
+          <w:tcPr>
+            <w:tcW w:w="4655" w:type="dxa"/>
+            <w:tcBorders>
+              <w:top w:val="nil"/>
+              <w:left w:val="single" w:sz="4" w:space="0" w:color="auto"/>
+              <w:bottom w:val="single" w:sz="4" w:space="0" w:color="auto"/>
+              <w:right w:val="single" w:sz="4" w:space="0" w:color="auto"/>
+            </w:tcBorders>
+            <w:vAlign w:val="center"/>
+          </w:tcPr>
+          <w:p>
+            <w:r>
+              <w:t xml:space="preserve">5. Le système </w:t>
+            </w:r>
+            <w:r>
+              <w:rPr>
+                <w:b/>
+              </w:rPr>
+              <w:t>met à jour</w:t>
+            </w:r>
+            <w:r>
+              <w:t xml:space="preserve"> l’enregistrement de la partie en diminuant le nombre de joueurs encore autorisés à jouer de 1.</w:t>
+            </w:r>
+          </w:p>
+        </w:tc>
+      </w:tr>
+    </w:tbl>
+    <w:p>
+      <w:pPr>
+        <w:pStyle w:val="Titre2"/>
+      </w:pPr>
+      <w:r>
+        <w:t>Scénario 06 : Fermeture de la connexion (succès)</w:t>
+      </w:r>
+    </w:p>
+    <w:tbl>
+      <w:tblPr>
+        <w:tblStyle w:val="Grilledutableau"/>
+        <w:tblW w:w="0" w:type="auto"/>
+        <w:tblLook w:val="04A0"/>
+      </w:tblPr>
+      <w:tblGrid>
+        <w:gridCol w:w="4631"/>
+        <w:gridCol w:w="4655"/>
+      </w:tblGrid>
+      <w:tr>
+        <w:trPr>
+          <w:trHeight w:hRule="exact" w:val="567"/>
+        </w:trPr>
+        <w:tc>
+          <w:tcPr>
+            <w:tcW w:w="4631" w:type="dxa"/>
+            <w:tcBorders>
+              <w:bottom w:val="single" w:sz="4" w:space="0" w:color="auto"/>
+              <w:right w:val="single" w:sz="4" w:space="0" w:color="auto"/>
+            </w:tcBorders>
+            <w:vAlign w:val="center"/>
+          </w:tcPr>
+          <w:p>
+            <w:pPr>
+              <w:jc w:val="center"/>
+              <w:rPr>
+                <w:b/>
+              </w:rPr>
+            </w:pPr>
+            <w:r>
+              <w:rPr>
+                <w:b/>
+              </w:rPr>
+              <w:t>Joueur d'une partie</w:t>
+            </w:r>
+          </w:p>
+        </w:tc>
+        <w:tc>
+          <w:tcPr>
+            <w:tcW w:w="4655" w:type="dxa"/>
+            <w:tcBorders>
+              <w:left w:val="single" w:sz="4" w:space="0" w:color="auto"/>
+              <w:bottom w:val="single" w:sz="4" w:space="0" w:color="auto"/>
+            </w:tcBorders>
+            <w:vAlign w:val="center"/>
+          </w:tcPr>
+          <w:p>
+            <w:pPr>
+              <w:jc w:val="center"/>
+              <w:rPr>
+                <w:b/>
+              </w:rPr>
+            </w:pPr>
+            <w:r>
+              <w:rPr>
+                <w:b/>
+              </w:rPr>
+              <w:t>Hébergeur d'une partie</w:t>
+            </w:r>
+          </w:p>
+        </w:tc>
+      </w:tr>
+      <w:tr>
+        <w:trPr>
+          <w:trHeight w:hRule="exact" w:val="964"/>
+        </w:trPr>
+        <w:tc>
+          <w:tcPr>
+            <w:tcW w:w="4631" w:type="dxa"/>
+            <w:tcBorders>
+              <w:top w:val="single" w:sz="4" w:space="0" w:color="auto"/>
+              <w:left w:val="single" w:sz="4" w:space="0" w:color="auto"/>
+              <w:bottom w:val="nil"/>
+              <w:right w:val="single" w:sz="4" w:space="0" w:color="auto"/>
+            </w:tcBorders>
+            <w:vAlign w:val="center"/>
+          </w:tcPr>
+          <w:p/>
+        </w:tc>
+        <w:tc>
+          <w:tcPr>
+            <w:tcW w:w="4655" w:type="dxa"/>
+            <w:tcBorders>
+              <w:top w:val="single" w:sz="4" w:space="0" w:color="auto"/>
+              <w:left w:val="single" w:sz="4" w:space="0" w:color="auto"/>
+              <w:bottom w:val="nil"/>
+              <w:right w:val="single" w:sz="4" w:space="0" w:color="auto"/>
+            </w:tcBorders>
+            <w:vAlign w:val="center"/>
+          </w:tcPr>
+          <w:p>
+            <w:r>
+              <w:t>1. L'hébergeur crée une partie</w:t>
+            </w:r>
+          </w:p>
+        </w:tc>
+      </w:tr>
+      <w:tr>
+        <w:trPr>
+          <w:trHeight w:hRule="exact" w:val="964"/>
+        </w:trPr>
+        <w:tc>
+          <w:tcPr>
+            <w:tcW w:w="4631" w:type="dxa"/>
+            <w:tcBorders>
+              <w:top w:val="nil"/>
+              <w:left w:val="single" w:sz="4" w:space="0" w:color="auto"/>
+              <w:bottom w:val="nil"/>
+              <w:right w:val="single" w:sz="4" w:space="0" w:color="auto"/>
+            </w:tcBorders>
+            <w:vAlign w:val="center"/>
+          </w:tcPr>
+          <w:p/>
+        </w:tc>
+        <w:tc>
+          <w:tcPr>
+            <w:tcW w:w="4655" w:type="dxa"/>
+            <w:tcBorders>
+              <w:top w:val="nil"/>
+              <w:left w:val="single" w:sz="4" w:space="0" w:color="auto"/>
+              <w:bottom w:val="nil"/>
+              <w:right w:val="single" w:sz="4" w:space="0" w:color="auto"/>
+            </w:tcBorders>
+            <w:vAlign w:val="center"/>
+          </w:tcPr>
+          <w:p>
+            <w:r>
+              <w:t>2. Le système enregistre la partie nouvellement créée dans sa base de données</w:t>
+            </w:r>
+          </w:p>
+        </w:tc>
+      </w:tr>
+      <w:tr>
+        <w:trPr>
+          <w:trHeight w:hRule="exact" w:val="964"/>
+        </w:trPr>
+        <w:tc>
+          <w:tcPr>
+            <w:tcW w:w="4631" w:type="dxa"/>
+            <w:tcBorders>
+              <w:top w:val="nil"/>
+              <w:left w:val="single" w:sz="4" w:space="0" w:color="auto"/>
+              <w:bottom w:val="single" w:sz="4" w:space="0" w:color="auto"/>
+              <w:right w:val="single" w:sz="4" w:space="0" w:color="auto"/>
+            </w:tcBorders>
+            <w:vAlign w:val="center"/>
+          </w:tcPr>
+          <w:p>
+            <w:r>
+              <w:t>1</w:t>
+            </w:r>
+            <w:r>
+              <w:t xml:space="preserve">. Le système </w:t>
+            </w:r>
+            <w:r>
+              <w:rPr>
+                <w:b/>
+              </w:rPr>
+              <w:t>ferme la connexion</w:t>
+            </w:r>
+            <w:r>
+              <w:t xml:space="preserve"> et libère les ressources réseau</w:t>
+            </w:r>
+          </w:p>
+        </w:tc>
+        <w:tc>
+          <w:tcPr>
+            <w:tcW w:w="4655" w:type="dxa"/>
+            <w:tcBorders>
+              <w:top w:val="nil"/>
+              <w:left w:val="single" w:sz="4" w:space="0" w:color="auto"/>
+              <w:bottom w:val="single" w:sz="4" w:space="0" w:color="auto"/>
+              <w:right w:val="single" w:sz="4" w:space="0" w:color="auto"/>
+            </w:tcBorders>
+            <w:vAlign w:val="center"/>
+          </w:tcPr>
+          <w:p>
+            <w:r>
+              <w:t xml:space="preserve">3. L'hébergeur </w:t>
+            </w:r>
+            <w:r>
+              <w:t>quitte le programme et arrête son exécution soudainement</w:t>
+            </w:r>
+          </w:p>
+        </w:tc>
+      </w:tr>
+    </w:tbl>
+    <w:p/>
     <w:sectPr>
       <w:headerReference w:type="default" r:id="rId18"/>
       <w:footerReference w:type="default" r:id="rId19"/>
@@ -1395,7 +3101,7 @@
                         <w:rPr>
                           <w:noProof/>
                         </w:rPr>
-                        <w:t>8</w:t>
+                        <w:t>10</w:t>
                       </w:r>
                     </w:fldSimple>
                   </w:p>
@@ -1576,7 +3282,19 @@
       <w:rPr>
         <w:lang w:val="en-US"/>
       </w:rPr>
-      <w:t>Rapport Intermédiaire</w:t>
+      <w:t xml:space="preserve">Rapport </w:t>
+    </w:r>
+    <w:r>
+      <w:rPr>
+        <w:lang w:val="fr-FR"/>
+      </w:rPr>
+      <w:t>i</w:t>
+    </w:r>
+    <w:r>
+      <w:rPr>
+        <w:lang w:val="fr-FR"/>
+      </w:rPr>
+      <w:t>ntermédiaire</w:t>
     </w:r>
   </w:p>
 </w:hdr>
@@ -1923,6 +3641,119 @@
     </w:lvl>
   </w:abstractNum>
   <w:abstractNum w:abstractNumId="3">
+    <w:nsid w:val="24E4746F"/>
+    <w:multiLevelType w:val="hybridMultilevel"/>
+    <w:tmpl w:val="48D80B9A"/>
+    <w:lvl w:ilvl="0" w:tplc="100C0001">
+      <w:start w:val="1"/>
+      <w:numFmt w:val="bullet"/>
+      <w:lvlText w:val=""/>
+      <w:lvlJc w:val="left"/>
+      <w:pPr>
+        <w:ind w:left="720" w:hanging="360"/>
+      </w:pPr>
+      <w:rPr>
+        <w:rFonts w:ascii="Symbol" w:hAnsi="Symbol" w:hint="default"/>
+      </w:rPr>
+    </w:lvl>
+    <w:lvl w:ilvl="1" w:tplc="100C0003" w:tentative="1">
+      <w:start w:val="1"/>
+      <w:numFmt w:val="bullet"/>
+      <w:lvlText w:val="o"/>
+      <w:lvlJc w:val="left"/>
+      <w:pPr>
+        <w:ind w:left="1440" w:hanging="360"/>
+      </w:pPr>
+      <w:rPr>
+        <w:rFonts w:ascii="Courier New" w:hAnsi="Courier New" w:cs="Courier New" w:hint="default"/>
+      </w:rPr>
+    </w:lvl>
+    <w:lvl w:ilvl="2" w:tplc="100C0005" w:tentative="1">
+      <w:start w:val="1"/>
+      <w:numFmt w:val="bullet"/>
+      <w:lvlText w:val=""/>
+      <w:lvlJc w:val="left"/>
+      <w:pPr>
+        <w:ind w:left="2160" w:hanging="360"/>
+      </w:pPr>
+      <w:rPr>
+        <w:rFonts w:ascii="Wingdings" w:hAnsi="Wingdings" w:hint="default"/>
+      </w:rPr>
+    </w:lvl>
+    <w:lvl w:ilvl="3" w:tplc="100C0001" w:tentative="1">
+      <w:start w:val="1"/>
+      <w:numFmt w:val="bullet"/>
+      <w:lvlText w:val=""/>
+      <w:lvlJc w:val="left"/>
+      <w:pPr>
+        <w:ind w:left="2880" w:hanging="360"/>
+      </w:pPr>
+      <w:rPr>
+        <w:rFonts w:ascii="Symbol" w:hAnsi="Symbol" w:hint="default"/>
+      </w:rPr>
+    </w:lvl>
+    <w:lvl w:ilvl="4" w:tplc="100C0003" w:tentative="1">
+      <w:start w:val="1"/>
+      <w:numFmt w:val="bullet"/>
+      <w:lvlText w:val="o"/>
+      <w:lvlJc w:val="left"/>
+      <w:pPr>
+        <w:ind w:left="3600" w:hanging="360"/>
+      </w:pPr>
+      <w:rPr>
+        <w:rFonts w:ascii="Courier New" w:hAnsi="Courier New" w:cs="Courier New" w:hint="default"/>
+      </w:rPr>
+    </w:lvl>
+    <w:lvl w:ilvl="5" w:tplc="100C0005" w:tentative="1">
+      <w:start w:val="1"/>
+      <w:numFmt w:val="bullet"/>
+      <w:lvlText w:val=""/>
+      <w:lvlJc w:val="left"/>
+      <w:pPr>
+        <w:ind w:left="4320" w:hanging="360"/>
+      </w:pPr>
+      <w:rPr>
+        <w:rFonts w:ascii="Wingdings" w:hAnsi="Wingdings" w:hint="default"/>
+      </w:rPr>
+    </w:lvl>
+    <w:lvl w:ilvl="6" w:tplc="100C0001" w:tentative="1">
+      <w:start w:val="1"/>
+      <w:numFmt w:val="bullet"/>
+      <w:lvlText w:val=""/>
+      <w:lvlJc w:val="left"/>
+      <w:pPr>
+        <w:ind w:left="5040" w:hanging="360"/>
+      </w:pPr>
+      <w:rPr>
+        <w:rFonts w:ascii="Symbol" w:hAnsi="Symbol" w:hint="default"/>
+      </w:rPr>
+    </w:lvl>
+    <w:lvl w:ilvl="7" w:tplc="100C0003" w:tentative="1">
+      <w:start w:val="1"/>
+      <w:numFmt w:val="bullet"/>
+      <w:lvlText w:val="o"/>
+      <w:lvlJc w:val="left"/>
+      <w:pPr>
+        <w:ind w:left="5760" w:hanging="360"/>
+      </w:pPr>
+      <w:rPr>
+        <w:rFonts w:ascii="Courier New" w:hAnsi="Courier New" w:cs="Courier New" w:hint="default"/>
+      </w:rPr>
+    </w:lvl>
+    <w:lvl w:ilvl="8" w:tplc="100C0005" w:tentative="1">
+      <w:start w:val="1"/>
+      <w:numFmt w:val="bullet"/>
+      <w:lvlText w:val=""/>
+      <w:lvlJc w:val="left"/>
+      <w:pPr>
+        <w:ind w:left="6480" w:hanging="360"/>
+      </w:pPr>
+      <w:rPr>
+        <w:rFonts w:ascii="Wingdings" w:hAnsi="Wingdings" w:hint="default"/>
+      </w:rPr>
+    </w:lvl>
+  </w:abstractNum>
+  <w:abstractNum w:abstractNumId="4">
     <w:nsid w:val="2D0025F7"/>
     <w:multiLevelType w:val="hybridMultilevel"/>
     <w:tmpl w:val="5A3AB7DA"/>
@@ -2035,7 +3866,7 @@
       </w:rPr>
     </w:lvl>
   </w:abstractNum>
-  <w:abstractNum w:abstractNumId="4">
+  <w:abstractNum w:abstractNumId="5">
     <w:nsid w:val="364B1EDB"/>
     <w:multiLevelType w:val="hybridMultilevel"/>
     <w:tmpl w:val="2616967C"/>
@@ -2124,7 +3955,7 @@
       </w:pPr>
     </w:lvl>
   </w:abstractNum>
-  <w:abstractNum w:abstractNumId="5">
+  <w:abstractNum w:abstractNumId="6">
     <w:nsid w:val="42C25DF9"/>
     <w:multiLevelType w:val="hybridMultilevel"/>
     <w:tmpl w:val="AB6A8036"/>
@@ -2237,7 +4068,7 @@
       </w:rPr>
     </w:lvl>
   </w:abstractNum>
-  <w:abstractNum w:abstractNumId="6">
+  <w:abstractNum w:abstractNumId="7">
     <w:nsid w:val="72963220"/>
     <w:multiLevelType w:val="hybridMultilevel"/>
     <w:tmpl w:val="4628C96E"/>
@@ -2336,16 +4167,16 @@
     </w:lvlOverride>
   </w:num>
   <w:num w:numId="3">
-    <w:abstractNumId w:val="5"/>
+    <w:abstractNumId w:val="6"/>
   </w:num>
   <w:num w:numId="4">
-    <w:abstractNumId w:val="3"/>
+    <w:abstractNumId w:val="4"/>
   </w:num>
   <w:num w:numId="5">
     <w:abstractNumId w:val="2"/>
   </w:num>
   <w:num w:numId="6">
-    <w:abstractNumId w:val="6"/>
+    <w:abstractNumId w:val="7"/>
   </w:num>
   <w:num w:numId="7">
     <w:abstractNumId w:val="1"/>
@@ -2354,10 +4185,13 @@
     </w:lvlOverride>
   </w:num>
   <w:num w:numId="8">
-    <w:abstractNumId w:val="4"/>
+    <w:abstractNumId w:val="5"/>
   </w:num>
   <w:num w:numId="9">
     <w:abstractNumId w:val="0"/>
+  </w:num>
+  <w:num w:numId="10">
+    <w:abstractNumId w:val="3"/>
   </w:num>
 </w:numbering>
 </file>
@@ -3259,7 +5093,7 @@
 </file>
 
 <file path=customXml/itemProps2.xml><?xml version="1.0" encoding="utf-8"?>
-<ds:datastoreItem xmlns:ds="http://schemas.openxmlformats.org/officeDocument/2006/customXml" ds:itemID="{02A9CDC3-0AAA-4FFF-AFAE-AA5842F2B5E6}">
+<ds:datastoreItem xmlns:ds="http://schemas.openxmlformats.org/officeDocument/2006/customXml" ds:itemID="{0863B5E5-0A2E-4F84-A3D0-252E20D74BCF}">
   <ds:schemaRefs>
     <ds:schemaRef ds:uri="http://schemas.openxmlformats.org/officeDocument/2006/bibliography"/>
   </ds:schemaRefs>

</xml_diff>